<commit_message>
Mise en place du template des bulletins
</commit_message>
<xml_diff>
--- a/backend/uploads/Bulletin.docx
+++ b/backend/uploads/Bulletin.docx
@@ -427,6 +427,14 @@
                 <w:szCs w:val="22"/>
               </w:rPr>
             </w:pPr>
+            <w:r>
+              <w:rPr>
+                <w:rFonts w:ascii="Poppins" w:hAnsi="Poppins" w:cs="Poppins"/>
+                <w:sz w:val="18"/>
+                <w:szCs w:val="22"/>
+              </w:rPr>
+              <w:t>12</w:t>
+            </w:r>
           </w:p>
         </w:tc>
         <w:tc>
@@ -444,6 +452,14 @@
                 <w:szCs w:val="22"/>
               </w:rPr>
             </w:pPr>
+            <w:r>
+              <w:rPr>
+                <w:rFonts w:ascii="Poppins" w:hAnsi="Poppins" w:cs="Poppins"/>
+                <w:sz w:val="18"/>
+                <w:szCs w:val="22"/>
+              </w:rPr>
+              <w:t>3</w:t>
+            </w:r>
           </w:p>
         </w:tc>
         <w:tc>
@@ -514,6 +530,14 @@
                 <w:szCs w:val="22"/>
               </w:rPr>
             </w:pPr>
+            <w:r>
+              <w:rPr>
+                <w:rFonts w:ascii="Poppins" w:hAnsi="Poppins" w:cs="Poppins"/>
+                <w:sz w:val="18"/>
+                <w:szCs w:val="22"/>
+              </w:rPr>
+              <w:t>8</w:t>
+            </w:r>
           </w:p>
         </w:tc>
         <w:tc>
@@ -531,6 +555,14 @@
                 <w:szCs w:val="22"/>
               </w:rPr>
             </w:pPr>
+            <w:r>
+              <w:rPr>
+                <w:rFonts w:ascii="Poppins" w:hAnsi="Poppins" w:cs="Poppins"/>
+                <w:sz w:val="18"/>
+                <w:szCs w:val="22"/>
+              </w:rPr>
+              <w:t>3</w:t>
+            </w:r>
           </w:p>
         </w:tc>
         <w:tc>
@@ -600,6 +632,14 @@
                 <w:szCs w:val="22"/>
               </w:rPr>
             </w:pPr>
+            <w:r>
+              <w:rPr>
+                <w:rFonts w:ascii="Poppins" w:hAnsi="Poppins" w:cs="Poppins"/>
+                <w:sz w:val="18"/>
+                <w:szCs w:val="22"/>
+              </w:rPr>
+              <w:t>2</w:t>
+            </w:r>
           </w:p>
         </w:tc>
         <w:tc>
@@ -617,6 +657,14 @@
                 <w:szCs w:val="22"/>
               </w:rPr>
             </w:pPr>
+            <w:r>
+              <w:rPr>
+                <w:rFonts w:ascii="Poppins" w:hAnsi="Poppins" w:cs="Poppins"/>
+                <w:sz w:val="18"/>
+                <w:szCs w:val="22"/>
+              </w:rPr>
+              <w:t>3</w:t>
+            </w:r>
           </w:p>
         </w:tc>
         <w:tc>
@@ -687,6 +735,14 @@
                 <w:szCs w:val="22"/>
               </w:rPr>
             </w:pPr>
+            <w:r>
+              <w:rPr>
+                <w:rFonts w:ascii="Poppins" w:hAnsi="Poppins" w:cs="Poppins"/>
+                <w:sz w:val="18"/>
+                <w:szCs w:val="22"/>
+              </w:rPr>
+              <w:t>4</w:t>
+            </w:r>
           </w:p>
         </w:tc>
         <w:tc>
@@ -704,6 +760,14 @@
                 <w:szCs w:val="22"/>
               </w:rPr>
             </w:pPr>
+            <w:r>
+              <w:rPr>
+                <w:rFonts w:ascii="Poppins" w:hAnsi="Poppins" w:cs="Poppins"/>
+                <w:sz w:val="18"/>
+                <w:szCs w:val="22"/>
+              </w:rPr>
+              <w:t>2</w:t>
+            </w:r>
           </w:p>
         </w:tc>
         <w:tc>
@@ -765,6 +829,14 @@
                 <w:szCs w:val="22"/>
               </w:rPr>
             </w:pPr>
+            <w:r>
+              <w:rPr>
+                <w:rFonts w:ascii="Poppins" w:hAnsi="Poppins" w:cs="Poppins"/>
+                <w:sz w:val="18"/>
+                <w:szCs w:val="22"/>
+              </w:rPr>
+              <w:t>12</w:t>
+            </w:r>
           </w:p>
         </w:tc>
         <w:tc>
@@ -782,6 +854,14 @@
                 <w:szCs w:val="22"/>
               </w:rPr>
             </w:pPr>
+            <w:r>
+              <w:rPr>
+                <w:rFonts w:ascii="Poppins" w:hAnsi="Poppins" w:cs="Poppins"/>
+                <w:sz w:val="18"/>
+                <w:szCs w:val="22"/>
+              </w:rPr>
+              <w:t>3</w:t>
+            </w:r>
           </w:p>
         </w:tc>
         <w:tc>
@@ -852,6 +932,14 @@
                 <w:szCs w:val="22"/>
               </w:rPr>
             </w:pPr>
+            <w:r>
+              <w:rPr>
+                <w:rFonts w:ascii="Poppins" w:hAnsi="Poppins" w:cs="Poppins"/>
+                <w:sz w:val="18"/>
+                <w:szCs w:val="22"/>
+              </w:rPr>
+              <w:t>3</w:t>
+            </w:r>
           </w:p>
         </w:tc>
         <w:tc>
@@ -869,6 +957,14 @@
                 <w:szCs w:val="22"/>
               </w:rPr>
             </w:pPr>
+            <w:r>
+              <w:rPr>
+                <w:rFonts w:ascii="Poppins" w:hAnsi="Poppins" w:cs="Poppins"/>
+                <w:sz w:val="18"/>
+                <w:szCs w:val="22"/>
+              </w:rPr>
+              <w:t>4</w:t>
+            </w:r>
           </w:p>
         </w:tc>
         <w:tc>
@@ -930,6 +1026,14 @@
                 <w:szCs w:val="22"/>
               </w:rPr>
             </w:pPr>
+            <w:r>
+              <w:rPr>
+                <w:rFonts w:ascii="Poppins" w:hAnsi="Poppins" w:cs="Poppins"/>
+                <w:sz w:val="18"/>
+                <w:szCs w:val="22"/>
+              </w:rPr>
+              <w:t>3</w:t>
+            </w:r>
           </w:p>
         </w:tc>
         <w:tc>
@@ -947,6 +1051,14 @@
                 <w:szCs w:val="22"/>
               </w:rPr>
             </w:pPr>
+            <w:r>
+              <w:rPr>
+                <w:rFonts w:ascii="Poppins" w:hAnsi="Poppins" w:cs="Poppins"/>
+                <w:sz w:val="18"/>
+                <w:szCs w:val="22"/>
+              </w:rPr>
+              <w:t>5</w:t>
+            </w:r>
           </w:p>
         </w:tc>
         <w:tc>
@@ -1017,6 +1129,14 @@
                 <w:szCs w:val="22"/>
               </w:rPr>
             </w:pPr>
+            <w:r>
+              <w:rPr>
+                <w:rFonts w:ascii="Poppins" w:hAnsi="Poppins" w:cs="Poppins"/>
+                <w:sz w:val="18"/>
+                <w:szCs w:val="22"/>
+              </w:rPr>
+              <w:t>4</w:t>
+            </w:r>
           </w:p>
         </w:tc>
         <w:tc>
@@ -1034,6 +1154,14 @@
                 <w:szCs w:val="22"/>
               </w:rPr>
             </w:pPr>
+            <w:r>
+              <w:rPr>
+                <w:rFonts w:ascii="Poppins" w:hAnsi="Poppins" w:cs="Poppins"/>
+                <w:sz w:val="18"/>
+                <w:szCs w:val="22"/>
+              </w:rPr>
+              <w:t>5</w:t>
+            </w:r>
           </w:p>
         </w:tc>
         <w:tc>
@@ -1104,6 +1232,14 @@
                 <w:szCs w:val="22"/>
               </w:rPr>
             </w:pPr>
+            <w:r>
+              <w:rPr>
+                <w:rFonts w:ascii="Poppins" w:hAnsi="Poppins" w:cs="Poppins"/>
+                <w:sz w:val="18"/>
+                <w:szCs w:val="22"/>
+              </w:rPr>
+              <w:t>4</w:t>
+            </w:r>
           </w:p>
         </w:tc>
         <w:tc>
@@ -1121,6 +1257,14 @@
                 <w:szCs w:val="22"/>
               </w:rPr>
             </w:pPr>
+            <w:r>
+              <w:rPr>
+                <w:rFonts w:ascii="Poppins" w:hAnsi="Poppins" w:cs="Poppins"/>
+                <w:sz w:val="18"/>
+                <w:szCs w:val="22"/>
+              </w:rPr>
+              <w:t>6</w:t>
+            </w:r>
           </w:p>
         </w:tc>
         <w:tc>
@@ -1182,6 +1326,14 @@
                 <w:szCs w:val="22"/>
               </w:rPr>
             </w:pPr>
+            <w:r>
+              <w:rPr>
+                <w:rFonts w:ascii="Poppins" w:hAnsi="Poppins" w:cs="Poppins"/>
+                <w:sz w:val="18"/>
+                <w:szCs w:val="22"/>
+              </w:rPr>
+              <w:t>34</w:t>
+            </w:r>
           </w:p>
         </w:tc>
         <w:tc>
@@ -1199,6 +1351,14 @@
                 <w:szCs w:val="22"/>
               </w:rPr>
             </w:pPr>
+            <w:r>
+              <w:rPr>
+                <w:rFonts w:ascii="Poppins" w:hAnsi="Poppins" w:cs="Poppins"/>
+                <w:sz w:val="18"/>
+                <w:szCs w:val="22"/>
+              </w:rPr>
+              <w:t>6</w:t>
+            </w:r>
           </w:p>
         </w:tc>
         <w:tc>
@@ -1269,6 +1429,14 @@
                 <w:szCs w:val="22"/>
               </w:rPr>
             </w:pPr>
+            <w:r>
+              <w:rPr>
+                <w:rFonts w:ascii="Poppins" w:hAnsi="Poppins" w:cs="Poppins"/>
+                <w:sz w:val="18"/>
+                <w:szCs w:val="22"/>
+              </w:rPr>
+              <w:t>3</w:t>
+            </w:r>
           </w:p>
         </w:tc>
         <w:tc>
@@ -1286,6 +1454,14 @@
                 <w:szCs w:val="22"/>
               </w:rPr>
             </w:pPr>
+            <w:r>
+              <w:rPr>
+                <w:rFonts w:ascii="Poppins" w:hAnsi="Poppins" w:cs="Poppins"/>
+                <w:sz w:val="18"/>
+                <w:szCs w:val="22"/>
+              </w:rPr>
+              <w:t>7</w:t>
+            </w:r>
           </w:p>
         </w:tc>
         <w:tc>
@@ -1356,6 +1532,14 @@
                 <w:szCs w:val="22"/>
               </w:rPr>
             </w:pPr>
+            <w:r>
+              <w:rPr>
+                <w:rFonts w:ascii="Poppins" w:hAnsi="Poppins" w:cs="Poppins"/>
+                <w:sz w:val="18"/>
+                <w:szCs w:val="22"/>
+              </w:rPr>
+              <w:t>3</w:t>
+            </w:r>
           </w:p>
         </w:tc>
         <w:tc>
@@ -1373,6 +1557,14 @@
                 <w:szCs w:val="22"/>
               </w:rPr>
             </w:pPr>
+            <w:r>
+              <w:rPr>
+                <w:rFonts w:ascii="Poppins" w:hAnsi="Poppins" w:cs="Poppins"/>
+                <w:sz w:val="18"/>
+                <w:szCs w:val="22"/>
+              </w:rPr>
+              <w:t>7</w:t>
+            </w:r>
           </w:p>
         </w:tc>
         <w:tc>
@@ -1443,6 +1635,14 @@
                 <w:szCs w:val="22"/>
               </w:rPr>
             </w:pPr>
+            <w:r>
+              <w:rPr>
+                <w:rFonts w:ascii="Poppins" w:hAnsi="Poppins" w:cs="Poppins"/>
+                <w:sz w:val="18"/>
+                <w:szCs w:val="22"/>
+              </w:rPr>
+              <w:t>3</w:t>
+            </w:r>
           </w:p>
         </w:tc>
         <w:tc>
@@ -1460,6 +1660,14 @@
                 <w:szCs w:val="22"/>
               </w:rPr>
             </w:pPr>
+            <w:r>
+              <w:rPr>
+                <w:rFonts w:ascii="Poppins" w:hAnsi="Poppins" w:cs="Poppins"/>
+                <w:sz w:val="18"/>
+                <w:szCs w:val="22"/>
+              </w:rPr>
+              <w:t>8</w:t>
+            </w:r>
           </w:p>
         </w:tc>
         <w:tc>
@@ -1530,6 +1738,14 @@
                 <w:szCs w:val="22"/>
               </w:rPr>
             </w:pPr>
+            <w:r>
+              <w:rPr>
+                <w:rFonts w:ascii="Poppins" w:hAnsi="Poppins" w:cs="Poppins"/>
+                <w:sz w:val="18"/>
+                <w:szCs w:val="22"/>
+              </w:rPr>
+              <w:t>3</w:t>
+            </w:r>
           </w:p>
         </w:tc>
         <w:tc>
@@ -1547,6 +1763,14 @@
                 <w:szCs w:val="22"/>
               </w:rPr>
             </w:pPr>
+            <w:r>
+              <w:rPr>
+                <w:rFonts w:ascii="Poppins" w:hAnsi="Poppins" w:cs="Poppins"/>
+                <w:sz w:val="18"/>
+                <w:szCs w:val="22"/>
+              </w:rPr>
+              <w:t>7</w:t>
+            </w:r>
           </w:p>
         </w:tc>
         <w:tc>
@@ -1617,6 +1841,14 @@
                 <w:szCs w:val="22"/>
               </w:rPr>
             </w:pPr>
+            <w:r>
+              <w:rPr>
+                <w:rFonts w:ascii="Poppins" w:hAnsi="Poppins" w:cs="Poppins"/>
+                <w:sz w:val="18"/>
+                <w:szCs w:val="22"/>
+              </w:rPr>
+              <w:t>3</w:t>
+            </w:r>
           </w:p>
         </w:tc>
         <w:tc>
@@ -1634,6 +1866,14 @@
                 <w:szCs w:val="22"/>
               </w:rPr>
             </w:pPr>
+            <w:r>
+              <w:rPr>
+                <w:rFonts w:ascii="Poppins" w:hAnsi="Poppins" w:cs="Poppins"/>
+                <w:sz w:val="18"/>
+                <w:szCs w:val="22"/>
+              </w:rPr>
+              <w:t>8</w:t>
+            </w:r>
           </w:p>
         </w:tc>
         <w:tc>
@@ -1704,6 +1944,14 @@
                 <w:szCs w:val="22"/>
               </w:rPr>
             </w:pPr>
+            <w:r>
+              <w:rPr>
+                <w:rFonts w:ascii="Poppins" w:hAnsi="Poppins" w:cs="Poppins"/>
+                <w:sz w:val="18"/>
+                <w:szCs w:val="22"/>
+              </w:rPr>
+              <w:t>33</w:t>
+            </w:r>
           </w:p>
         </w:tc>
         <w:tc>
@@ -1721,6 +1969,14 @@
                 <w:szCs w:val="22"/>
               </w:rPr>
             </w:pPr>
+            <w:r>
+              <w:rPr>
+                <w:rFonts w:ascii="Poppins" w:hAnsi="Poppins" w:cs="Poppins"/>
+                <w:sz w:val="18"/>
+                <w:szCs w:val="22"/>
+              </w:rPr>
+              <w:t>8</w:t>
+            </w:r>
           </w:p>
         </w:tc>
         <w:tc>
@@ -1782,6 +2038,14 @@
                 <w:szCs w:val="22"/>
               </w:rPr>
             </w:pPr>
+            <w:r>
+              <w:rPr>
+                <w:rFonts w:ascii="Poppins" w:hAnsi="Poppins" w:cs="Poppins"/>
+                <w:sz w:val="18"/>
+                <w:szCs w:val="22"/>
+              </w:rPr>
+              <w:t>3</w:t>
+            </w:r>
           </w:p>
         </w:tc>
         <w:tc>
@@ -1799,6 +2063,14 @@
                 <w:szCs w:val="22"/>
               </w:rPr>
             </w:pPr>
+            <w:r>
+              <w:rPr>
+                <w:rFonts w:ascii="Poppins" w:hAnsi="Poppins" w:cs="Poppins"/>
+                <w:sz w:val="18"/>
+                <w:szCs w:val="22"/>
+              </w:rPr>
+              <w:t>88</w:t>
+            </w:r>
           </w:p>
         </w:tc>
         <w:tc>
@@ -1869,6 +2141,14 @@
                 <w:szCs w:val="22"/>
               </w:rPr>
             </w:pPr>
+            <w:r>
+              <w:rPr>
+                <w:rFonts w:ascii="Poppins" w:hAnsi="Poppins" w:cs="Poppins"/>
+                <w:sz w:val="18"/>
+                <w:szCs w:val="22"/>
+              </w:rPr>
+              <w:t>4</w:t>
+            </w:r>
           </w:p>
         </w:tc>
         <w:tc>
@@ -1886,6 +2166,14 @@
                 <w:szCs w:val="22"/>
               </w:rPr>
             </w:pPr>
+            <w:r>
+              <w:rPr>
+                <w:rFonts w:ascii="Poppins" w:hAnsi="Poppins" w:cs="Poppins"/>
+                <w:sz w:val="18"/>
+                <w:szCs w:val="22"/>
+              </w:rPr>
+              <w:t>7</w:t>
+            </w:r>
           </w:p>
         </w:tc>
         <w:tc>
@@ -1956,6 +2244,14 @@
                 <w:szCs w:val="22"/>
               </w:rPr>
             </w:pPr>
+            <w:r>
+              <w:rPr>
+                <w:rFonts w:ascii="Poppins" w:hAnsi="Poppins" w:cs="Poppins"/>
+                <w:sz w:val="18"/>
+                <w:szCs w:val="22"/>
+              </w:rPr>
+              <w:t>4</w:t>
+            </w:r>
           </w:p>
         </w:tc>
         <w:tc>
@@ -1973,6 +2269,14 @@
                 <w:szCs w:val="22"/>
               </w:rPr>
             </w:pPr>
+            <w:r>
+              <w:rPr>
+                <w:rFonts w:ascii="Poppins" w:hAnsi="Poppins" w:cs="Poppins"/>
+                <w:sz w:val="18"/>
+                <w:szCs w:val="22"/>
+              </w:rPr>
+              <w:t>9</w:t>
+            </w:r>
           </w:p>
         </w:tc>
         <w:tc>
@@ -2043,6 +2347,14 @@
                 <w:szCs w:val="22"/>
               </w:rPr>
             </w:pPr>
+            <w:r>
+              <w:rPr>
+                <w:rFonts w:ascii="Poppins" w:hAnsi="Poppins" w:cs="Poppins"/>
+                <w:sz w:val="18"/>
+                <w:szCs w:val="22"/>
+              </w:rPr>
+              <w:t>3</w:t>
+            </w:r>
           </w:p>
         </w:tc>
         <w:tc>
@@ -2060,6 +2372,14 @@
                 <w:szCs w:val="22"/>
               </w:rPr>
             </w:pPr>
+            <w:r>
+              <w:rPr>
+                <w:rFonts w:ascii="Poppins" w:hAnsi="Poppins" w:cs="Poppins"/>
+                <w:sz w:val="18"/>
+                <w:szCs w:val="22"/>
+              </w:rPr>
+              <w:t>4</w:t>
+            </w:r>
           </w:p>
         </w:tc>
         <w:tc>
@@ -2126,6 +2446,15 @@
                 <w:szCs w:val="22"/>
               </w:rPr>
             </w:pPr>
+            <w:r>
+              <w:rPr>
+                <w:rFonts w:ascii="Poppins" w:hAnsi="Poppins" w:cs="Poppins"/>
+                <w:color w:val="FFFFFF" w:themeColor="background1"/>
+                <w:sz w:val="18"/>
+                <w:szCs w:val="22"/>
+              </w:rPr>
+              <w:t>12</w:t>
+            </w:r>
           </w:p>
         </w:tc>
         <w:tc>
@@ -2146,6 +2475,16 @@
                 <w:szCs w:val="22"/>
               </w:rPr>
             </w:pPr>
+            <w:r>
+              <w:rPr>
+                <w:rFonts w:ascii="Poppins" w:hAnsi="Poppins" w:cs="Poppins"/>
+                <w:b/>
+                <w:color w:val="FFFFFF" w:themeColor="background1"/>
+                <w:sz w:val="18"/>
+                <w:szCs w:val="22"/>
+              </w:rPr>
+              <w:t>23</w:t>
+            </w:r>
           </w:p>
         </w:tc>
         <w:tc>
@@ -2449,7 +2788,7 @@
           <w:sz w:val="18"/>
           <w:szCs w:val="22"/>
         </w:rPr>
-        <w:t>4 avril 2024</w:t>
+        <w:t>5 avril 2024</w:t>
       </w:r>
       <w:r>
         <w:rPr>
@@ -3190,7 +3529,7 @@
   <w:style w:type="paragraph" w:default="1" w:styleId="Normal">
     <w:name w:val="Normal"/>
     <w:qFormat/>
-    <w:rsid w:val="00CA1BC3"/>
+    <w:rsid w:val="00F52F7E"/>
     <w:pPr>
       <w:spacing w:after="160" w:line="278" w:lineRule="auto"/>
     </w:pPr>
@@ -3248,7 +3587,7 @@
     <w:uiPriority w:val="1"/>
     <w:semiHidden/>
     <w:unhideWhenUsed/>
-    <w:rsid w:val="00CA1BC3"/>
+    <w:rsid w:val="00F52F7E"/>
   </w:style>
   <w:style w:type="table" w:default="1" w:styleId="TableauNormal">
     <w:name w:val="Normal Table"/>
@@ -3270,7 +3609,7 @@
     <w:uiPriority w:val="99"/>
     <w:semiHidden/>
     <w:unhideWhenUsed/>
-    <w:rsid w:val="00CA1BC3"/>
+    <w:rsid w:val="00F52F7E"/>
   </w:style>
   <w:style w:type="paragraph" w:styleId="Titre">
     <w:name w:val="Title"/>
@@ -3764,10 +4103,9 @@
     <w:link w:val="YPTitreFormationCar"/>
     <w:autoRedefine/>
     <w:qFormat/>
-    <w:rsid w:val="003F7BD8"/>
+    <w:rsid w:val="00F52F7E"/>
     <w:pPr>
       <w:spacing w:before="160"/>
-      <w:jc w:val="center"/>
     </w:pPr>
     <w:rPr>
       <w:rFonts w:ascii="Poppins" w:hAnsi="Poppins" w:cs="Poppins"/>
@@ -3803,15 +4141,18 @@
     <w:name w:val="YP_Titre_Formation Car"/>
     <w:basedOn w:val="Policepardfaut"/>
     <w:link w:val="YPTitreFormation"/>
-    <w:rsid w:val="003F7BD8"/>
+    <w:rsid w:val="00F52F7E"/>
     <w:rPr>
-      <w:rFonts w:ascii="Poppins" w:hAnsi="Poppins" w:cs="Poppins"/>
+      <w:rFonts w:ascii="Poppins" w:eastAsiaTheme="minorHAnsi" w:hAnsi="Poppins" w:cs="Poppins"/>
       <w:bCs/>
       <w:caps/>
       <w:noProof/>
       <w:color w:val="0A5C81"/>
+      <w:kern w:val="2"/>
       <w:sz w:val="22"/>
       <w:szCs w:val="28"/>
+      <w:lang w:eastAsia="en-US"/>
+      <w14:ligatures w14:val="standardContextual"/>
     </w:rPr>
   </w:style>
   <w:style w:type="character" w:styleId="Accentuation">

</xml_diff>